<commit_message>
update dine-in table and cleaning pipeline, add more scenarios
</commit_message>
<xml_diff>
--- a/doc/CSC546 Course Project Report.docx
+++ b/doc/CSC546 Course Project Report.docx
@@ -58,6 +58,11 @@
         </w:rPr>
         <w:t xml:space="preserve">Introduction</w:t>
       </w:r>
+      <w:r>
+        <w:rPr>
+          <w:rtl w:val="0"/>
+        </w:rPr>
+      </w:r>
     </w:p>
     <w:p>
       <w:pPr>
@@ -81,17 +86,11 @@
         <w:ind w:left="780" w:right="0" w:hanging="420"/>
         <w:jc w:val="left"/>
         <w:rPr>
-          <w:rFonts w:ascii="Calibri" w:cs="Calibri" w:eastAsia="Calibri" w:hAnsi="Calibri"/>
-          <w:b w:val="1"/>
-          <w:bCs w:val="1"/>
           <w:i w:val="1"/>
           <w:iCs w:val="1"/>
           <w:smallCaps w:val="0"/>
           <w:strike w:val="0"/>
           <w:color w:val="000000"/>
-          <w:sz w:val="32"/>
-          <w:szCs w:val="32"/>
-          <w:u w:val="none"/>
           <w:shd w:fill="auto" w:val="clear"/>
           <w:vertAlign w:val="baseline"/>
         </w:rPr>
@@ -290,7 +289,7 @@
         <w:rPr>
           <w:rtl w:val="0"/>
         </w:rPr>
-        <w:t xml:space="preserve">Customers from each channel place orders that flow through a shared kitchen network, consisting of beverage, hot-food, and packing stations. Finished items are delivered via pickup shelves (for counter and mobile orders) or the drive-thru window (for drive-thru orders). Dine-in customers, which is a subset of walk-in customers use limited seating that must be cleaned before reuse.</w:t>
+        <w:t xml:space="preserve">Customers from each channel place orders that flow through a shared kitchen network, consisting of beverage, hot-food, and packing stations. Finished items are delivered via pickup shelves (for counter and mobile orders) or the drive-thru window (for drive-thru orders). Dine-in customers, which is a subset of walk-in customers, use limited seating that must be cleaned before reuse.</w:t>
       </w:r>
     </w:p>
     <w:p>
@@ -302,7 +301,7 @@
         <w:rPr>
           <w:rtl w:val="0"/>
         </w:rPr>
-        <w:t xml:space="preserve">The system is modeled as a queueing network with stochastic arrivals and service times. Each service node (cashier, kitchen stations, etc.) follow appropriate queuing behaviour (e.g., M/M/1). Constraints such as limited shelf capacity, balking of drive-thru, and reneging of mobile orders are pre-determined and included in the simulation. </w:t>
+        <w:t xml:space="preserve">The system is modeled as a queueing network with stochastic arrivals and service times. Each service node (cashier, kitchen stations, etc.) follows appropriate queuing behaviour (e.g., M/M/1). Constraints such as limited shelf capacity, balking of drive-thru, and reneging of mobile orders are pre-determined and included in the simulation. </w:t>
       </w:r>
     </w:p>
     <w:p>
@@ -338,9 +337,6 @@
         <w:ind w:left="780" w:right="0" w:hanging="420"/>
         <w:jc w:val="both"/>
         <w:rPr>
-          <w:rFonts w:ascii="Calibri" w:cs="Calibri" w:eastAsia="Calibri" w:hAnsi="Calibri"/>
-          <w:b w:val="1"/>
-          <w:bCs w:val="1"/>
           <w:i w:val="0"/>
           <w:iCs w:val="0"/>
           <w:smallCaps w:val="0"/>
@@ -348,7 +344,6 @@
           <w:color w:val="000000"/>
           <w:sz w:val="24"/>
           <w:szCs w:val="24"/>
-          <w:u w:val="none"/>
           <w:shd w:fill="auto" w:val="clear"/>
           <w:vertAlign w:val="baseline"/>
         </w:rPr>
@@ -683,6 +678,19 @@
         <w:ind w:left="780" w:right="0" w:hanging="420"/>
         <w:jc w:val="both"/>
         <w:rPr>
+          <w:i w:val="0"/>
+          <w:iCs w:val="0"/>
+          <w:smallCaps w:val="0"/>
+          <w:strike w:val="0"/>
+          <w:color w:val="000000"/>
+          <w:sz w:val="24"/>
+          <w:szCs w:val="24"/>
+          <w:shd w:fill="auto" w:val="clear"/>
+          <w:vertAlign w:val="baseline"/>
+        </w:rPr>
+      </w:pPr>
+      <w:r>
+        <w:rPr>
           <w:rFonts w:ascii="Calibri" w:cs="Calibri" w:eastAsia="Calibri" w:hAnsi="Calibri"/>
           <w:b w:val="1"/>
           <w:bCs w:val="1"/>
@@ -696,23 +704,6 @@
           <w:u w:val="none"/>
           <w:shd w:fill="auto" w:val="clear"/>
           <w:vertAlign w:val="baseline"/>
-        </w:rPr>
-      </w:pPr>
-      <w:r>
-        <w:rPr>
-          <w:rFonts w:ascii="Calibri" w:cs="Calibri" w:eastAsia="Calibri" w:hAnsi="Calibri"/>
-          <w:b w:val="1"/>
-          <w:bCs w:val="1"/>
-          <w:i w:val="0"/>
-          <w:iCs w:val="0"/>
-          <w:smallCaps w:val="0"/>
-          <w:strike w:val="0"/>
-          <w:color w:val="000000"/>
-          <w:sz w:val="24"/>
-          <w:szCs w:val="24"/>
-          <w:u w:val="none"/>
-          <w:shd w:fill="auto" w:val="clear"/>
-          <w:vertAlign w:val="baseline"/>
           <w:rtl w:val="0"/>
         </w:rPr>
         <w:t xml:space="preserve">Purpose of the Simulation</w:t>
@@ -739,18 +730,6 @@
         <w:rPr>
           <w:rtl w:val="0"/>
         </w:rPr>
-      </w:r>
-    </w:p>
-    <w:p>
-      <w:pPr>
-        <w:ind w:left="720" w:firstLine="0"/>
-        <w:rPr/>
-      </w:pPr>
-      <w:r>
-        <w:rPr>
-          <w:rtl w:val="0"/>
-        </w:rPr>
-        <w:t xml:space="preserve"> </w:t>
       </w:r>
     </w:p>
     <w:p>
@@ -816,6 +795,38 @@
         <w:keepLines w:val="0"/>
         <w:pageBreakBefore w:val="0"/>
         <w:widowControl w:val="1"/>
+        <w:pBdr>
+          <w:top w:space="0" w:sz="0" w:val="nil"/>
+          <w:left w:space="0" w:sz="0" w:val="nil"/>
+          <w:bottom w:space="0" w:sz="0" w:val="nil"/>
+          <w:right w:space="0" w:sz="0" w:val="nil"/>
+          <w:between w:space="0" w:sz="0" w:val="nil"/>
+        </w:pBdr>
+        <w:shd w:fill="auto" w:val="clear"/>
+        <w:spacing w:after="0" w:before="0" w:line="278.00000000000006" w:lineRule="auto"/>
+        <w:ind w:right="0"/>
+        <w:jc w:val="left"/>
+        <w:rPr>
+          <w:b w:val="1"/>
+          <w:bCs w:val="1"/>
+          <w:i w:val="1"/>
+          <w:iCs w:val="1"/>
+          <w:sz w:val="32"/>
+          <w:szCs w:val="32"/>
+        </w:rPr>
+      </w:pPr>
+      <w:r>
+        <w:rPr>
+          <w:rtl w:val="0"/>
+        </w:rPr>
+      </w:r>
+    </w:p>
+    <w:p>
+      <w:pPr>
+        <w:keepNext w:val="0"/>
+        <w:keepLines w:val="0"/>
+        <w:pageBreakBefore w:val="0"/>
+        <w:widowControl w:val="1"/>
         <w:numPr>
           <w:ilvl w:val="1"/>
           <w:numId w:val="5"/>
@@ -832,6 +843,19 @@
         <w:ind w:left="780" w:right="0" w:hanging="420"/>
         <w:jc w:val="left"/>
         <w:rPr>
+          <w:i w:val="0"/>
+          <w:iCs w:val="0"/>
+          <w:smallCaps w:val="0"/>
+          <w:strike w:val="0"/>
+          <w:color w:val="000000"/>
+          <w:sz w:val="24"/>
+          <w:szCs w:val="24"/>
+          <w:shd w:fill="auto" w:val="clear"/>
+          <w:vertAlign w:val="baseline"/>
+        </w:rPr>
+      </w:pPr>
+      <w:r>
+        <w:rPr>
           <w:rFonts w:ascii="Calibri" w:cs="Calibri" w:eastAsia="Calibri" w:hAnsi="Calibri"/>
           <w:b w:val="1"/>
           <w:bCs w:val="1"/>
@@ -845,23 +869,6 @@
           <w:u w:val="none"/>
           <w:shd w:fill="auto" w:val="clear"/>
           <w:vertAlign w:val="baseline"/>
-        </w:rPr>
-      </w:pPr>
-      <w:r>
-        <w:rPr>
-          <w:rFonts w:ascii="Calibri" w:cs="Calibri" w:eastAsia="Calibri" w:hAnsi="Calibri"/>
-          <w:b w:val="1"/>
-          <w:bCs w:val="1"/>
-          <w:i w:val="0"/>
-          <w:iCs w:val="0"/>
-          <w:smallCaps w:val="0"/>
-          <w:strike w:val="0"/>
-          <w:color w:val="000000"/>
-          <w:sz w:val="24"/>
-          <w:szCs w:val="24"/>
-          <w:u w:val="none"/>
-          <w:shd w:fill="auto" w:val="clear"/>
-          <w:vertAlign w:val="baseline"/>
           <w:rtl w:val="0"/>
         </w:rPr>
         <w:t xml:space="preserve">Simulation Model </w:t>
@@ -875,7 +882,7 @@
         <w:rPr>
           <w:rtl w:val="0"/>
         </w:rPr>
-        <w:t xml:space="preserve">For simplicity, the whole simulation has been divided into three sub-stages, Ordering stage, Kitchen &amp; Packaging stage, and Pickup &amp; Dine-in stage. Within the Ordering stage, customers place and pay for their orders, either through walk-in, drive-thru or mobile app channels. At the end of this stage, each order (from any channel) joins the shared kitchen network for food and dink preparation and packing. Within the Kitchen &amp; Packaging stage, food and beverage items are prepared, then pack orders for pickup or delivery to customers. At the end of this stage, the completed orders will move to the pick-up shelf for counter and mobile customers, or drive-thru the drive-thru customers. </w:t>
+        <w:t xml:space="preserve">For simplicity, the whole simulation has been divided into three sub-stages, Ordering stage, Kitchen &amp; Packaging stage, and Pickup &amp; Dine-in stage. Within the Ordering stage, customers place and pay for their orders, either through walk-in, drive-thru or mobile app channels. At the end of this stage, each order (from any channel) joins the shared kitchen network for food and drink preparation and packing. Within the Kitchen &amp; Packaging stage, food and beverage items are prepared, then pack orders for pickup or delivery to customers. At the end of this stage, the completed orders will move to the pick-up shelf for counter and mobile customers, or drive-thru the drive-thru customers. </w:t>
       </w:r>
     </w:p>
     <w:p>
@@ -1251,6 +1258,16 @@
     </w:p>
     <w:p>
       <w:pPr>
+        <w:rPr/>
+      </w:pPr>
+      <w:r>
+        <w:rPr>
+          <w:rtl w:val="0"/>
+        </w:rPr>
+      </w:r>
+    </w:p>
+    <w:p>
+      <w:pPr>
         <w:jc w:val="center"/>
         <w:rPr/>
       </w:pPr>
@@ -1592,6 +1609,17 @@
         <w:rPr>
           <w:rtl w:val="0"/>
         </w:rPr>
+      </w:r>
+    </w:p>
+    <w:p>
+      <w:pPr>
+        <w:jc w:val="center"/>
+        <w:rPr/>
+      </w:pPr>
+      <w:r>
+        <w:rPr>
+          <w:rtl w:val="0"/>
+        </w:rPr>
         <w:t xml:space="preserve">Stage 3: Pickup &amp; Dine-In Stage</w:t>
       </w:r>
     </w:p>
@@ -1861,7 +1889,7 @@
               <w:rPr>
                 <w:rtl w:val="0"/>
               </w:rPr>
-              <w:t xml:space="preserve">After pick-up, dine-in customers occupy tables; tables require cleaning before reuse.</w:t>
+              <w:t xml:space="preserve">After pick-up, dine-in customers occupy tables; tables are cleaned before reuse.</w:t>
             </w:r>
           </w:p>
         </w:tc>
@@ -2081,6 +2109,28 @@
     </w:p>
     <w:p>
       <w:pPr>
+        <w:ind w:left="360" w:firstLine="0"/>
+        <w:rPr/>
+      </w:pPr>
+      <w:r>
+        <w:rPr>
+          <w:rtl w:val="0"/>
+        </w:rPr>
+      </w:r>
+    </w:p>
+    <w:p>
+      <w:pPr>
+        <w:ind w:left="360" w:firstLine="0"/>
+        <w:rPr/>
+      </w:pPr>
+      <w:r>
+        <w:rPr>
+          <w:rtl w:val="0"/>
+        </w:rPr>
+      </w:r>
+    </w:p>
+    <w:p>
+      <w:pPr>
         <w:keepNext w:val="0"/>
         <w:keepLines w:val="0"/>
         <w:pageBreakBefore w:val="0"/>
@@ -2101,9 +2151,6 @@
         <w:ind w:left="780" w:right="0" w:hanging="420"/>
         <w:jc w:val="left"/>
         <w:rPr>
-          <w:rFonts w:ascii="Calibri" w:cs="Calibri" w:eastAsia="Calibri" w:hAnsi="Calibri"/>
-          <w:b w:val="1"/>
-          <w:bCs w:val="1"/>
           <w:i w:val="0"/>
           <w:iCs w:val="0"/>
           <w:smallCaps w:val="0"/>
@@ -2111,7 +2158,6 @@
           <w:color w:val="000000"/>
           <w:sz w:val="24"/>
           <w:szCs w:val="24"/>
-          <w:u w:val="none"/>
           <w:shd w:fill="auto" w:val="clear"/>
           <w:vertAlign w:val="baseline"/>
         </w:rPr>
@@ -2185,6 +2231,31 @@
         <w:keepLines w:val="0"/>
         <w:pageBreakBefore w:val="0"/>
         <w:widowControl w:val="1"/>
+        <w:pBdr>
+          <w:top w:space="0" w:sz="0" w:val="nil"/>
+          <w:left w:space="0" w:sz="0" w:val="nil"/>
+          <w:bottom w:space="0" w:sz="0" w:val="nil"/>
+          <w:right w:space="0" w:sz="0" w:val="nil"/>
+          <w:between w:space="0" w:sz="0" w:val="nil"/>
+        </w:pBdr>
+        <w:shd w:fill="auto" w:val="clear"/>
+        <w:spacing w:after="0" w:before="0" w:line="278.00000000000006" w:lineRule="auto"/>
+        <w:ind w:left="1080" w:right="0" w:firstLine="0"/>
+        <w:jc w:val="left"/>
+        <w:rPr/>
+      </w:pPr>
+      <w:r>
+        <w:rPr>
+          <w:rtl w:val="0"/>
+        </w:rPr>
+      </w:r>
+    </w:p>
+    <w:p>
+      <w:pPr>
+        <w:keepNext w:val="0"/>
+        <w:keepLines w:val="0"/>
+        <w:pageBreakBefore w:val="0"/>
+        <w:widowControl w:val="1"/>
         <w:numPr>
           <w:ilvl w:val="0"/>
           <w:numId w:val="2"/>
@@ -2220,6 +2291,32 @@
           <w:rtl w:val="0"/>
         </w:rPr>
         <w:t xml:space="preserve">Revenue: </w:t>
+      </w:r>
+    </w:p>
+    <w:p>
+      <w:pPr>
+        <w:keepNext w:val="0"/>
+        <w:keepLines w:val="0"/>
+        <w:pageBreakBefore w:val="0"/>
+        <w:widowControl w:val="1"/>
+        <w:pBdr>
+          <w:top w:space="0" w:sz="0" w:val="nil"/>
+          <w:left w:space="0" w:sz="0" w:val="nil"/>
+          <w:bottom w:space="0" w:sz="0" w:val="nil"/>
+          <w:right w:space="0" w:sz="0" w:val="nil"/>
+          <w:between w:space="0" w:sz="0" w:val="nil"/>
+        </w:pBdr>
+        <w:shd w:fill="auto" w:val="clear"/>
+        <w:spacing w:after="0" w:before="0" w:line="278.00000000000006" w:lineRule="auto"/>
+        <w:ind w:left="1440" w:right="0" w:firstLine="0"/>
+        <w:jc w:val="left"/>
+        <w:rPr/>
+      </w:pPr>
+      <w:r>
+        <w:rPr>
+          <w:rtl w:val="0"/>
+        </w:rPr>
+        <w:t xml:space="preserve">These values per item are taken from realistic Tim Hortons and comparable fast-food coffee chain prices. They anchor the profit calculation in reality so any setting scenarios are financially meaningful, and preserve the correct relative profitability, namely brewed coffee is often associated with low revenue margin, espresso drinks with high margin and hot foot with the medium margin. </w:t>
       </w:r>
     </w:p>
     <w:p>
@@ -2357,6 +2454,31 @@
         <w:keepLines w:val="0"/>
         <w:pageBreakBefore w:val="0"/>
         <w:widowControl w:val="1"/>
+        <w:pBdr>
+          <w:top w:space="0" w:sz="0" w:val="nil"/>
+          <w:left w:space="0" w:sz="0" w:val="nil"/>
+          <w:bottom w:space="0" w:sz="0" w:val="nil"/>
+          <w:right w:space="0" w:sz="0" w:val="nil"/>
+          <w:between w:space="0" w:sz="0" w:val="nil"/>
+        </w:pBdr>
+        <w:shd w:fill="auto" w:val="clear"/>
+        <w:spacing w:after="0" w:before="0" w:line="278.00000000000006" w:lineRule="auto"/>
+        <w:ind w:left="0" w:right="0" w:firstLine="0"/>
+        <w:jc w:val="left"/>
+        <w:rPr/>
+      </w:pPr>
+      <w:r>
+        <w:rPr>
+          <w:rtl w:val="0"/>
+        </w:rPr>
+      </w:r>
+    </w:p>
+    <w:p>
+      <w:pPr>
+        <w:keepNext w:val="0"/>
+        <w:keepLines w:val="0"/>
+        <w:pageBreakBefore w:val="0"/>
+        <w:widowControl w:val="1"/>
         <w:numPr>
           <w:ilvl w:val="0"/>
           <w:numId w:val="2"/>
@@ -2392,6 +2514,32 @@
           <w:rtl w:val="0"/>
         </w:rPr>
         <w:t xml:space="preserve">Labour:</w:t>
+      </w:r>
+    </w:p>
+    <w:p>
+      <w:pPr>
+        <w:keepNext w:val="0"/>
+        <w:keepLines w:val="0"/>
+        <w:pageBreakBefore w:val="0"/>
+        <w:widowControl w:val="1"/>
+        <w:pBdr>
+          <w:top w:space="0" w:sz="0" w:val="nil"/>
+          <w:left w:space="0" w:sz="0" w:val="nil"/>
+          <w:bottom w:space="0" w:sz="0" w:val="nil"/>
+          <w:right w:space="0" w:sz="0" w:val="nil"/>
+          <w:between w:space="0" w:sz="0" w:val="nil"/>
+        </w:pBdr>
+        <w:shd w:fill="auto" w:val="clear"/>
+        <w:spacing w:after="0" w:before="0" w:line="278.00000000000006" w:lineRule="auto"/>
+        <w:ind w:left="1440" w:right="0" w:firstLine="0"/>
+        <w:jc w:val="left"/>
+        <w:rPr/>
+      </w:pPr>
+      <w:r>
+        <w:rPr>
+          <w:rtl w:val="0"/>
+        </w:rPr>
+        <w:t xml:space="preserve">The objective is to optimize staffing to maximize profit, so labour cost must be realistic, which prevents recommending unrealistic overstaffing. Role-differentiated wages allows the model to trade off in terms of the questions such as “Is a second barista worth it?”, “Is an extra cook profitable?”, or “Is it worth adding a food runner at peak times?”. If all roles had the same wage, this economic trade-off would be lost to track.</w:t>
       </w:r>
     </w:p>
     <w:p>
@@ -2658,6 +2806,31 @@
         <w:keepLines w:val="0"/>
         <w:pageBreakBefore w:val="0"/>
         <w:widowControl w:val="1"/>
+        <w:pBdr>
+          <w:top w:space="0" w:sz="0" w:val="nil"/>
+          <w:left w:space="0" w:sz="0" w:val="nil"/>
+          <w:bottom w:space="0" w:sz="0" w:val="nil"/>
+          <w:right w:space="0" w:sz="0" w:val="nil"/>
+          <w:between w:space="0" w:sz="0" w:val="nil"/>
+        </w:pBdr>
+        <w:shd w:fill="auto" w:val="clear"/>
+        <w:spacing w:after="0" w:before="0" w:line="278.00000000000006" w:lineRule="auto"/>
+        <w:ind w:left="2160" w:right="0" w:firstLine="0"/>
+        <w:jc w:val="left"/>
+        <w:rPr/>
+      </w:pPr>
+      <w:r>
+        <w:rPr>
+          <w:rtl w:val="0"/>
+        </w:rPr>
+      </w:r>
+    </w:p>
+    <w:p>
+      <w:pPr>
+        <w:keepNext w:val="0"/>
+        <w:keepLines w:val="0"/>
+        <w:pageBreakBefore w:val="0"/>
+        <w:widowControl w:val="1"/>
         <w:numPr>
           <w:ilvl w:val="0"/>
           <w:numId w:val="2"/>
@@ -2693,6 +2866,32 @@
           <w:rtl w:val="0"/>
         </w:rPr>
         <w:t xml:space="preserve">Food/Beverage COGS (Cost of Goods Sold):</w:t>
+      </w:r>
+    </w:p>
+    <w:p>
+      <w:pPr>
+        <w:keepNext w:val="0"/>
+        <w:keepLines w:val="0"/>
+        <w:pageBreakBefore w:val="0"/>
+        <w:widowControl w:val="1"/>
+        <w:pBdr>
+          <w:top w:space="0" w:sz="0" w:val="nil"/>
+          <w:left w:space="0" w:sz="0" w:val="nil"/>
+          <w:bottom w:space="0" w:sz="0" w:val="nil"/>
+          <w:right w:space="0" w:sz="0" w:val="nil"/>
+          <w:between w:space="0" w:sz="0" w:val="nil"/>
+        </w:pBdr>
+        <w:shd w:fill="auto" w:val="clear"/>
+        <w:spacing w:after="0" w:before="0" w:line="278.00000000000006" w:lineRule="auto"/>
+        <w:ind w:left="1440" w:right="0" w:firstLine="0"/>
+        <w:jc w:val="left"/>
+        <w:rPr/>
+      </w:pPr>
+      <w:r>
+        <w:rPr>
+          <w:rtl w:val="0"/>
+        </w:rPr>
+        <w:t xml:space="preserve">A single blended COGS helps to simplify the calculation of profit and match realistic weighted averages of actual menu mixes, while keeping profitability per item reasonable. In simulation, we want to capture the trade-off between column and cost.</w:t>
       </w:r>
     </w:p>
     <w:p>
@@ -2744,6 +2943,31 @@
         <w:keepLines w:val="0"/>
         <w:pageBreakBefore w:val="0"/>
         <w:widowControl w:val="1"/>
+        <w:pBdr>
+          <w:top w:space="0" w:sz="0" w:val="nil"/>
+          <w:left w:space="0" w:sz="0" w:val="nil"/>
+          <w:bottom w:space="0" w:sz="0" w:val="nil"/>
+          <w:right w:space="0" w:sz="0" w:val="nil"/>
+          <w:between w:space="0" w:sz="0" w:val="nil"/>
+        </w:pBdr>
+        <w:shd w:fill="auto" w:val="clear"/>
+        <w:spacing w:after="0" w:before="0" w:line="278.00000000000006" w:lineRule="auto"/>
+        <w:ind w:left="2160" w:right="0" w:firstLine="0"/>
+        <w:jc w:val="left"/>
+        <w:rPr/>
+      </w:pPr>
+      <w:r>
+        <w:rPr>
+          <w:rtl w:val="0"/>
+        </w:rPr>
+      </w:r>
+    </w:p>
+    <w:p>
+      <w:pPr>
+        <w:keepNext w:val="0"/>
+        <w:keepLines w:val="0"/>
+        <w:pageBreakBefore w:val="0"/>
+        <w:widowControl w:val="1"/>
         <w:numPr>
           <w:ilvl w:val="0"/>
           <w:numId w:val="2"/>
@@ -2779,6 +3003,32 @@
           <w:rtl w:val="0"/>
         </w:rPr>
         <w:t xml:space="preserve">Penalty terms:</w:t>
+      </w:r>
+    </w:p>
+    <w:p>
+      <w:pPr>
+        <w:keepNext w:val="0"/>
+        <w:keepLines w:val="0"/>
+        <w:pageBreakBefore w:val="0"/>
+        <w:widowControl w:val="1"/>
+        <w:pBdr>
+          <w:top w:space="0" w:sz="0" w:val="nil"/>
+          <w:left w:space="0" w:sz="0" w:val="nil"/>
+          <w:bottom w:space="0" w:sz="0" w:val="nil"/>
+          <w:right w:space="0" w:sz="0" w:val="nil"/>
+          <w:between w:space="0" w:sz="0" w:val="nil"/>
+        </w:pBdr>
+        <w:shd w:fill="auto" w:val="clear"/>
+        <w:spacing w:after="0" w:before="0" w:line="278.00000000000006" w:lineRule="auto"/>
+        <w:ind w:left="1440" w:right="0" w:firstLine="0"/>
+        <w:jc w:val="left"/>
+        <w:rPr/>
+      </w:pPr>
+      <w:r>
+        <w:rPr>
+          <w:rtl w:val="0"/>
+        </w:rPr>
+        <w:t xml:space="preserve">Tim Hortons and similar brands treat mobile lateness as a low-cost but non-negligible penalty. The penalty of drive-thru wait is deliberately small since wait-time braces matter but don’t directly cost money, and a small penalty gently pushes the optimizer to reduce congestion. The balking penalty is designed to tell the model that losing a car is bad, but not as bad as losing a full order.  </w:t>
       </w:r>
     </w:p>
     <w:p>
@@ -2954,6 +3204,56 @@
         <w:keepLines w:val="0"/>
         <w:pageBreakBefore w:val="0"/>
         <w:widowControl w:val="1"/>
+        <w:pBdr>
+          <w:top w:space="0" w:sz="0" w:val="nil"/>
+          <w:left w:space="0" w:sz="0" w:val="nil"/>
+          <w:bottom w:space="0" w:sz="0" w:val="nil"/>
+          <w:right w:space="0" w:sz="0" w:val="nil"/>
+          <w:between w:space="0" w:sz="0" w:val="nil"/>
+        </w:pBdr>
+        <w:shd w:fill="auto" w:val="clear"/>
+        <w:spacing w:after="0" w:before="0" w:line="278.00000000000006" w:lineRule="auto"/>
+        <w:ind w:right="0"/>
+        <w:jc w:val="left"/>
+        <w:rPr/>
+      </w:pPr>
+      <w:r>
+        <w:rPr>
+          <w:rtl w:val="0"/>
+        </w:rPr>
+      </w:r>
+    </w:p>
+    <w:p>
+      <w:pPr>
+        <w:keepNext w:val="0"/>
+        <w:keepLines w:val="0"/>
+        <w:pageBreakBefore w:val="0"/>
+        <w:widowControl w:val="1"/>
+        <w:pBdr>
+          <w:top w:space="0" w:sz="0" w:val="nil"/>
+          <w:left w:space="0" w:sz="0" w:val="nil"/>
+          <w:bottom w:space="0" w:sz="0" w:val="nil"/>
+          <w:right w:space="0" w:sz="0" w:val="nil"/>
+          <w:between w:space="0" w:sz="0" w:val="nil"/>
+        </w:pBdr>
+        <w:shd w:fill="auto" w:val="clear"/>
+        <w:spacing w:after="0" w:before="0" w:line="278.00000000000006" w:lineRule="auto"/>
+        <w:ind w:right="0"/>
+        <w:jc w:val="left"/>
+        <w:rPr/>
+      </w:pPr>
+      <w:r>
+        <w:rPr>
+          <w:rtl w:val="0"/>
+        </w:rPr>
+      </w:r>
+    </w:p>
+    <w:p>
+      <w:pPr>
+        <w:keepNext w:val="0"/>
+        <w:keepLines w:val="0"/>
+        <w:pageBreakBefore w:val="0"/>
+        <w:widowControl w:val="1"/>
         <w:numPr>
           <w:ilvl w:val="0"/>
           <w:numId w:val="3"/>
@@ -2989,6 +3289,38 @@
           <w:rtl w:val="0"/>
         </w:rPr>
         <w:t xml:space="preserve">Arrival Rates</w:t>
+      </w:r>
+    </w:p>
+    <w:p>
+      <w:pPr>
+        <w:keepNext w:val="0"/>
+        <w:keepLines w:val="0"/>
+        <w:pageBreakBefore w:val="0"/>
+        <w:widowControl w:val="1"/>
+        <w:pBdr>
+          <w:top w:space="0" w:sz="0" w:val="nil"/>
+          <w:left w:space="0" w:sz="0" w:val="nil"/>
+          <w:bottom w:space="0" w:sz="0" w:val="nil"/>
+          <w:right w:space="0" w:sz="0" w:val="nil"/>
+          <w:between w:space="0" w:sz="0" w:val="nil"/>
+        </w:pBdr>
+        <w:shd w:fill="auto" w:val="clear"/>
+        <w:spacing w:after="160" w:before="0" w:line="278.00000000000006" w:lineRule="auto"/>
+        <w:ind w:left="0" w:right="0" w:firstLine="0"/>
+        <w:jc w:val="left"/>
+        <w:rPr/>
+      </w:pPr>
+      <w:r>
+        <w:rPr>
+          <w:rtl w:val="0"/>
+        </w:rPr>
+        <w:t xml:space="preserve">The table below specifies non-homogeneous Poisson arrival rates </w:t>
+      </w:r>
+      <w:r>
+        <w:rPr>
+          <w:rtl w:val="0"/>
+        </w:rPr>
+        <w:t xml:space="preserve">(λ, customers/minute) for Walk-in, Drive-thru, and Mobile channels across different time windows of the operating day. These parameters are crucial since the goal of the simulation is to model realistic daily operations of a Tim Hortons outlet and optimize staffing, equipment, and policies under realistic demand patterns. Fast-food coffee shops like Tim Hortons normally experience strong peak demand periods during breakfast, lunch and dinner hours and valley demand in other time periods in a day. </w:t>
       </w:r>
     </w:p>
     <w:tbl>
@@ -3527,6 +3859,56 @@
         <w:keepLines w:val="0"/>
         <w:pageBreakBefore w:val="0"/>
         <w:widowControl w:val="1"/>
+        <w:pBdr>
+          <w:top w:space="0" w:sz="0" w:val="nil"/>
+          <w:left w:space="0" w:sz="0" w:val="nil"/>
+          <w:bottom w:space="0" w:sz="0" w:val="nil"/>
+          <w:right w:space="0" w:sz="0" w:val="nil"/>
+          <w:between w:space="0" w:sz="0" w:val="nil"/>
+        </w:pBdr>
+        <w:shd w:fill="auto" w:val="clear"/>
+        <w:spacing w:after="0" w:before="0" w:line="278.00000000000006" w:lineRule="auto"/>
+        <w:ind w:left="0" w:right="0" w:firstLine="0"/>
+        <w:jc w:val="left"/>
+        <w:rPr/>
+      </w:pPr>
+      <w:r>
+        <w:rPr>
+          <w:rtl w:val="0"/>
+        </w:rPr>
+      </w:r>
+    </w:p>
+    <w:p>
+      <w:pPr>
+        <w:keepNext w:val="0"/>
+        <w:keepLines w:val="0"/>
+        <w:pageBreakBefore w:val="0"/>
+        <w:widowControl w:val="1"/>
+        <w:pBdr>
+          <w:top w:space="0" w:sz="0" w:val="nil"/>
+          <w:left w:space="0" w:sz="0" w:val="nil"/>
+          <w:bottom w:space="0" w:sz="0" w:val="nil"/>
+          <w:right w:space="0" w:sz="0" w:val="nil"/>
+          <w:between w:space="0" w:sz="0" w:val="nil"/>
+        </w:pBdr>
+        <w:shd w:fill="auto" w:val="clear"/>
+        <w:spacing w:after="0" w:before="0" w:line="278.00000000000006" w:lineRule="auto"/>
+        <w:ind w:left="0" w:right="0" w:firstLine="0"/>
+        <w:jc w:val="left"/>
+        <w:rPr/>
+      </w:pPr>
+      <w:r>
+        <w:rPr>
+          <w:rtl w:val="0"/>
+        </w:rPr>
+      </w:r>
+    </w:p>
+    <w:p>
+      <w:pPr>
+        <w:keepNext w:val="0"/>
+        <w:keepLines w:val="0"/>
+        <w:pageBreakBefore w:val="0"/>
+        <w:widowControl w:val="1"/>
         <w:numPr>
           <w:ilvl w:val="0"/>
           <w:numId w:val="3"/>
@@ -3587,12 +3969,24 @@
         <w:rPr>
           <w:rtl w:val="0"/>
         </w:rPr>
+        <w:t xml:space="preserve">Choosing exponential service distributions makes the simulation internally consistent with the theoretical model, analytically tractable for doing the what-if analyses, and faithful to the project requirements. Also, exponentially distributed service time also captures real-world variability in service, which would be lost if the service was deterministic. Also, these rates can create realistic congestion patterns essential for policy testing depending on the relationship between the arrive rates </w:t>
+      </w:r>
+      <w:r>
+        <w:rPr>
+          <w:rtl w:val="0"/>
+        </w:rPr>
+        <w:t xml:space="preserve">λ and service rates u.</w:t>
+      </w:r>
+      <w:r>
+        <w:rPr>
+          <w:rtl w:val="0"/>
+        </w:rPr>
       </w:r>
     </w:p>
     <w:sdt>
       <w:sdtPr>
         <w:lock w:val="contentLocked"/>
-        <w:id w:val="-1732189168"/>
+        <w:id w:val="1193821294"/>
         <w:tag w:val="goog_rdk_0"/>
       </w:sdtPr>
       <w:sdtContent>
@@ -5436,6 +5830,164 @@
               </w:p>
             </w:tc>
           </w:tr>
+          <w:tr>
+            <w:trPr>
+              <w:cantSplit w:val="0"/>
+              <w:tblHeader w:val="0"/>
+            </w:trPr>
+            <w:tc>
+              <w:tcPr>
+                <w:shd w:fill="auto" w:val="clear"/>
+                <w:tcMar>
+                  <w:top w:w="100.0" w:type="dxa"/>
+                  <w:left w:w="100.0" w:type="dxa"/>
+                  <w:bottom w:w="100.0" w:type="dxa"/>
+                  <w:right w:w="100.0" w:type="dxa"/>
+                </w:tcMar>
+                <w:vAlign w:val="top"/>
+              </w:tcPr>
+              <w:p>
+                <w:pPr>
+                  <w:keepNext w:val="0"/>
+                  <w:keepLines w:val="0"/>
+                  <w:pageBreakBefore w:val="0"/>
+                  <w:widowControl w:val="0"/>
+                  <w:pBdr>
+                    <w:top w:space="0" w:sz="0" w:val="nil"/>
+                    <w:left w:space="0" w:sz="0" w:val="nil"/>
+                    <w:bottom w:space="0" w:sz="0" w:val="nil"/>
+                    <w:right w:space="0" w:sz="0" w:val="nil"/>
+                    <w:between w:space="0" w:sz="0" w:val="nil"/>
+                  </w:pBdr>
+                  <w:shd w:fill="auto" w:val="clear"/>
+                  <w:spacing w:after="0" w:before="0" w:line="240" w:lineRule="auto"/>
+                  <w:ind w:left="0" w:right="0" w:firstLine="0"/>
+                  <w:jc w:val="center"/>
+                  <w:rPr/>
+                </w:pPr>
+                <w:r>
+                  <w:rPr>
+                    <w:rtl w:val="0"/>
+                  </w:rPr>
+                  <w:t xml:space="preserve">Table Cleaning </w:t>
+                </w:r>
+              </w:p>
+            </w:tc>
+            <w:tc>
+              <w:tcPr>
+                <w:shd w:fill="auto" w:val="clear"/>
+                <w:tcMar>
+                  <w:top w:w="100.0" w:type="dxa"/>
+                  <w:left w:w="100.0" w:type="dxa"/>
+                  <w:bottom w:w="100.0" w:type="dxa"/>
+                  <w:right w:w="100.0" w:type="dxa"/>
+                </w:tcMar>
+                <w:vAlign w:val="top"/>
+              </w:tcPr>
+              <w:p>
+                <w:pPr>
+                  <w:keepNext w:val="0"/>
+                  <w:keepLines w:val="0"/>
+                  <w:pageBreakBefore w:val="0"/>
+                  <w:widowControl w:val="0"/>
+                  <w:pBdr>
+                    <w:top w:space="0" w:sz="0" w:val="nil"/>
+                    <w:left w:space="0" w:sz="0" w:val="nil"/>
+                    <w:bottom w:space="0" w:sz="0" w:val="nil"/>
+                    <w:right w:space="0" w:sz="0" w:val="nil"/>
+                    <w:between w:space="0" w:sz="0" w:val="nil"/>
+                  </w:pBdr>
+                  <w:shd w:fill="auto" w:val="clear"/>
+                  <w:spacing w:after="0" w:before="0" w:line="240" w:lineRule="auto"/>
+                  <w:ind w:left="0" w:right="0" w:firstLine="0"/>
+                  <w:jc w:val="center"/>
+                  <w:rPr/>
+                </w:pPr>
+                <w:r>
+                  <w:rPr>
+                    <w:rtl w:val="0"/>
+                  </w:rPr>
+                  <w:t xml:space="preserve">1</w:t>
+                </w:r>
+              </w:p>
+            </w:tc>
+            <w:tc>
+              <w:tcPr>
+                <w:shd w:fill="auto" w:val="clear"/>
+                <w:tcMar>
+                  <w:top w:w="100.0" w:type="dxa"/>
+                  <w:left w:w="100.0" w:type="dxa"/>
+                  <w:bottom w:w="100.0" w:type="dxa"/>
+                  <w:right w:w="100.0" w:type="dxa"/>
+                </w:tcMar>
+                <w:vAlign w:val="top"/>
+              </w:tcPr>
+              <w:p>
+                <w:pPr>
+                  <w:keepNext w:val="0"/>
+                  <w:keepLines w:val="0"/>
+                  <w:pageBreakBefore w:val="0"/>
+                  <w:widowControl w:val="0"/>
+                  <w:pBdr>
+                    <w:top w:space="0" w:sz="0" w:val="nil"/>
+                    <w:left w:space="0" w:sz="0" w:val="nil"/>
+                    <w:bottom w:space="0" w:sz="0" w:val="nil"/>
+                    <w:right w:space="0" w:sz="0" w:val="nil"/>
+                    <w:between w:space="0" w:sz="0" w:val="nil"/>
+                  </w:pBdr>
+                  <w:shd w:fill="auto" w:val="clear"/>
+                  <w:spacing w:after="0" w:before="0" w:line="240" w:lineRule="auto"/>
+                  <w:ind w:left="0" w:right="0" w:firstLine="0"/>
+                  <w:jc w:val="center"/>
+                  <w:rPr/>
+                </w:pPr>
+                <w:r>
+                  <w:rPr>
+                    <w:rtl w:val="0"/>
+                  </w:rPr>
+                  <w:t xml:space="preserve">Exponential</w:t>
+                </w:r>
+              </w:p>
+            </w:tc>
+            <w:tc>
+              <w:tcPr>
+                <w:shd w:fill="auto" w:val="clear"/>
+                <w:tcMar>
+                  <w:top w:w="100.0" w:type="dxa"/>
+                  <w:left w:w="100.0" w:type="dxa"/>
+                  <w:bottom w:w="100.0" w:type="dxa"/>
+                  <w:right w:w="100.0" w:type="dxa"/>
+                </w:tcMar>
+                <w:vAlign w:val="top"/>
+              </w:tcPr>
+              <w:p>
+                <w:pPr>
+                  <w:keepNext w:val="0"/>
+                  <w:keepLines w:val="0"/>
+                  <w:pageBreakBefore w:val="0"/>
+                  <w:widowControl w:val="0"/>
+                  <w:pBdr>
+                    <w:top w:space="0" w:sz="0" w:val="nil"/>
+                    <w:left w:space="0" w:sz="0" w:val="nil"/>
+                    <w:bottom w:space="0" w:sz="0" w:val="nil"/>
+                    <w:right w:space="0" w:sz="0" w:val="nil"/>
+                    <w:between w:space="0" w:sz="0" w:val="nil"/>
+                  </w:pBdr>
+                  <w:shd w:fill="auto" w:val="clear"/>
+                  <w:spacing w:after="0" w:before="0" w:line="240" w:lineRule="auto"/>
+                  <w:ind w:left="0" w:right="0" w:firstLine="0"/>
+                  <w:jc w:val="center"/>
+                  <w:rPr/>
+                </w:pPr>
+                <w:r>
+                  <w:rPr>
+                    <w:rtl w:val="0"/>
+                  </w:rPr>
+                  <w:t xml:space="preserve">3 tables/min</w:t>
+                </w:r>
+              </w:p>
+            </w:tc>
+          </w:tr>
         </w:tbl>
       </w:sdtContent>
     </w:sdt>
@@ -5980,6 +6532,9 @@
         <w:ind w:left="780" w:hanging="420"/>
       </w:pPr>
       <w:rPr>
+        <w:rFonts w:ascii="Arial" w:cs="Arial" w:eastAsia="Arial" w:hAnsi="Arial"/>
+        <w:b w:val="1"/>
+        <w:bCs w:val="1"/>
         <w:sz w:val="24"/>
         <w:szCs w:val="24"/>
       </w:rPr>

</xml_diff>